<commit_message>
biom 510 lab 3 progress
</commit_message>
<xml_diff>
--- a/LaTech/BIOM_510_Bioinstrumentation/Lab/Lab3.docx
+++ b/LaTech/BIOM_510_Bioinstrumentation/Lab/Lab3.docx
@@ -269,17 +269,20 @@
         </w:r>
       </w:fldSimple>
       <w:r>
+        <w:rPr>
+          <w:noProof/>
+        </w:rPr>
+        <w:t xml:space="preserve">: </w:t>
+      </w:r>
+      <w:r>
         <w:t>Circuit of an inverting amplifier.</w:t>
       </w:r>
     </w:p>
     <w:p/>
     <w:p>
       <w:pPr>
-        <w:jc w:val="center"/>
-        <w:rPr>
-          <w:b/>
-          <w:bCs/>
-        </w:rPr>
+        <w:keepNext/>
+        <w:jc w:val="center"/>
       </w:pPr>
       <w:r>
         <w:rPr>
@@ -326,12 +329,27 @@
     </w:p>
     <w:p>
       <w:pPr>
+        <w:pStyle w:val="Caption"/>
         <w:jc w:val="center"/>
         <w:rPr>
           <w:b/>
           <w:bCs/>
         </w:rPr>
       </w:pPr>
+      <w:r>
+        <w:t xml:space="preserve">Figure </w:t>
+      </w:r>
+      <w:fldSimple w:instr=" SEQ Figure \* ARABIC ">
+        <w:r>
+          <w:rPr>
+            <w:noProof/>
+          </w:rPr>
+          <w:t>2</w:t>
+        </w:r>
+      </w:fldSimple>
+      <w:r>
+        <w:t>: Modified amplifier circuit.</w:t>
+      </w:r>
     </w:p>
     <w:p>
       <w:pPr>
@@ -340,6 +358,12 @@
           <w:b/>
           <w:bCs/>
         </w:rPr>
+      </w:pPr>
+    </w:p>
+    <w:p>
+      <w:pPr>
+        <w:keepNext/>
+        <w:jc w:val="center"/>
       </w:pPr>
       <w:r>
         <w:rPr>
@@ -385,6 +409,7 @@
     </w:p>
     <w:p>
       <w:pPr>
+        <w:pStyle w:val="Caption"/>
         <w:jc w:val="center"/>
         <w:rPr>
           <w:b/>
@@ -392,12 +417,32 @@
         </w:rPr>
       </w:pPr>
       <w:r>
+        <w:t xml:space="preserve">Figure </w:t>
+      </w:r>
+      <w:fldSimple w:instr=" SEQ Figure \* ARABIC ">
+        <w:r>
+          <w:rPr>
+            <w:noProof/>
+          </w:rPr>
+          <w:t>3</w:t>
+        </w:r>
+      </w:fldSimple>
+      <w:r>
+        <w:t>: Output against pulse input.</w:t>
+      </w:r>
+    </w:p>
+    <w:p>
+      <w:pPr>
+        <w:keepNext/>
+        <w:jc w:val="center"/>
+      </w:pPr>
+      <w:r>
         <w:rPr>
           <w:noProof/>
         </w:rPr>
         <w:drawing>
-          <wp:inline distT="0" distB="0" distL="0" distR="0" wp14:anchorId="151A78FB" wp14:editId="37F76C0B">
-            <wp:extent cx="5943600" cy="2633980"/>
+          <wp:inline distT="0" distB="0" distL="0" distR="0" wp14:anchorId="151A78FB" wp14:editId="3B3609A4">
+            <wp:extent cx="4086225" cy="1810861"/>
             <wp:effectExtent l="0" t="0" r="0" b="0"/>
             <wp:docPr id="143990328" name="Picture 1"/>
             <wp:cNvGraphicFramePr>
@@ -419,7 +464,7 @@
                   <pic:spPr>
                     <a:xfrm>
                       <a:off x="0" y="0"/>
-                      <a:ext cx="5943600" cy="2633980"/>
+                      <a:ext cx="4094032" cy="1814321"/>
                     </a:xfrm>
                     <a:prstGeom prst="rect">
                       <a:avLst/>
@@ -431,24 +476,6 @@
           </wp:inline>
         </w:drawing>
       </w:r>
-    </w:p>
-    <w:p>
-      <w:pPr>
-        <w:jc w:val="center"/>
-        <w:rPr>
-          <w:b/>
-          <w:bCs/>
-        </w:rPr>
-      </w:pPr>
-    </w:p>
-    <w:p>
-      <w:pPr>
-        <w:jc w:val="center"/>
-        <w:rPr>
-          <w:b/>
-          <w:bCs/>
-        </w:rPr>
-      </w:pPr>
       <w:r>
         <w:rPr>
           <w:b/>
@@ -456,8 +483,8 @@
           <w:noProof/>
         </w:rPr>
         <w:drawing>
-          <wp:inline distT="0" distB="0" distL="0" distR="0" wp14:anchorId="462C8BE5" wp14:editId="73D59AEA">
-            <wp:extent cx="1026994" cy="2293620"/>
+          <wp:inline distT="0" distB="0" distL="0" distR="0" wp14:anchorId="725FA6F9" wp14:editId="38F6854B">
+            <wp:extent cx="779183" cy="1740176"/>
             <wp:effectExtent l="0" t="0" r="1905" b="0"/>
             <wp:docPr id="829637155" name="Picture 1"/>
             <wp:cNvGraphicFramePr>
@@ -479,7 +506,7 @@
                   <pic:spPr>
                     <a:xfrm>
                       <a:off x="0" y="0"/>
-                      <a:ext cx="1028210" cy="2296336"/>
+                      <a:ext cx="785079" cy="1753343"/>
                     </a:xfrm>
                     <a:prstGeom prst="rect">
                       <a:avLst/>
@@ -494,12 +521,27 @@
     </w:p>
     <w:p>
       <w:pPr>
+        <w:pStyle w:val="Caption"/>
         <w:jc w:val="center"/>
         <w:rPr>
           <w:b/>
           <w:bCs/>
         </w:rPr>
       </w:pPr>
+      <w:r>
+        <w:t xml:space="preserve">Figure </w:t>
+      </w:r>
+      <w:fldSimple w:instr=" SEQ Figure \* ARABIC ">
+        <w:r>
+          <w:rPr>
+            <w:noProof/>
+          </w:rPr>
+          <w:t>4</w:t>
+        </w:r>
+      </w:fldSimple>
+      <w:r>
+        <w:t>: Ringing frequency of 178.7 micro seconds.</w:t>
+      </w:r>
     </w:p>
     <w:p>
       <w:pPr>
@@ -509,11 +551,34 @@
           <w:bCs/>
         </w:rPr>
       </w:pPr>
+    </w:p>
+    <w:p>
+      <w:pPr>
+        <w:jc w:val="center"/>
+        <w:rPr>
+          <w:b/>
+          <w:bCs/>
+        </w:rPr>
+      </w:pPr>
+    </w:p>
+    <w:p>
+      <w:pPr>
+        <w:jc w:val="center"/>
+        <w:rPr>
+          <w:b/>
+          <w:bCs/>
+        </w:rPr>
+      </w:pPr>
+    </w:p>
+    <w:p>
+      <w:pPr>
+        <w:keepNext/>
+        <w:jc w:val="center"/>
+      </w:pPr>
       <w:r>
         <w:rPr>
           <w:noProof/>
         </w:rPr>
-        <w:lastRenderedPageBreak/>
         <w:drawing>
           <wp:inline distT="0" distB="0" distL="0" distR="0" wp14:anchorId="7F828536" wp14:editId="5172B783">
             <wp:extent cx="5943600" cy="1532890"/>
@@ -553,6 +618,7 @@
     </w:p>
     <w:p>
       <w:pPr>
+        <w:pStyle w:val="Caption"/>
         <w:jc w:val="center"/>
         <w:rPr>
           <w:b/>
@@ -560,9 +626,30 @@
         </w:rPr>
       </w:pPr>
       <w:r>
+        <w:t xml:space="preserve">Figure </w:t>
+      </w:r>
+      <w:fldSimple w:instr=" SEQ Figure \* ARABIC ">
+        <w:r>
+          <w:rPr>
+            <w:noProof/>
+          </w:rPr>
+          <w:t>5</w:t>
+        </w:r>
+      </w:fldSimple>
+      <w:r>
+        <w:t>: Input and output cycles at 1k Hz.</w:t>
+      </w:r>
+    </w:p>
+    <w:p>
+      <w:pPr>
+        <w:keepNext/>
+        <w:jc w:val="center"/>
+      </w:pPr>
+      <w:r>
         <w:rPr>
           <w:noProof/>
         </w:rPr>
+        <w:lastRenderedPageBreak/>
         <w:drawing>
           <wp:inline distT="0" distB="0" distL="0" distR="0" wp14:anchorId="37681CBB" wp14:editId="5FB97C6C">
             <wp:extent cx="5943600" cy="1532890"/>
@@ -602,11 +689,41 @@
     </w:p>
     <w:p>
       <w:pPr>
+        <w:pStyle w:val="Caption"/>
         <w:jc w:val="center"/>
         <w:rPr>
           <w:b/>
           <w:bCs/>
         </w:rPr>
+      </w:pPr>
+      <w:r>
+        <w:t xml:space="preserve">Figure </w:t>
+      </w:r>
+      <w:fldSimple w:instr=" SEQ Figure \* ARABIC ">
+        <w:r>
+          <w:rPr>
+            <w:noProof/>
+          </w:rPr>
+          <w:t>6</w:t>
+        </w:r>
+      </w:fldSimple>
+      <w:r>
+        <w:t xml:space="preserve">: </w:t>
+      </w:r>
+      <w:r>
+        <w:t>Input and output cycles at 1</w:t>
+      </w:r>
+      <w:r>
+        <w:t>0</w:t>
+      </w:r>
+      <w:r>
+        <w:t>k Hz.</w:t>
+      </w:r>
+    </w:p>
+    <w:p>
+      <w:pPr>
+        <w:keepNext/>
+        <w:jc w:val="center"/>
       </w:pPr>
       <w:r>
         <w:rPr>
@@ -635,11 +752,32 @@
     </w:p>
     <w:p>
       <w:pPr>
+        <w:pStyle w:val="Caption"/>
         <w:jc w:val="center"/>
         <w:rPr>
           <w:b/>
           <w:bCs/>
         </w:rPr>
+      </w:pPr>
+      <w:r>
+        <w:t xml:space="preserve">Figure </w:t>
+      </w:r>
+      <w:fldSimple w:instr=" SEQ Figure \* ARABIC ">
+        <w:r>
+          <w:rPr>
+            <w:noProof/>
+          </w:rPr>
+          <w:t>7</w:t>
+        </w:r>
+      </w:fldSimple>
+      <w:r>
+        <w:t>: Bode plot magnitude for modified circuit.</w:t>
+      </w:r>
+    </w:p>
+    <w:p>
+      <w:pPr>
+        <w:keepNext/>
+        <w:jc w:val="center"/>
       </w:pPr>
       <w:r>
         <w:rPr>
@@ -680,6 +818,30 @@
             </a:graphic>
           </wp:inline>
         </w:drawing>
+      </w:r>
+    </w:p>
+    <w:p>
+      <w:pPr>
+        <w:pStyle w:val="Caption"/>
+        <w:jc w:val="center"/>
+        <w:rPr>
+          <w:b/>
+          <w:bCs/>
+        </w:rPr>
+      </w:pPr>
+      <w:r>
+        <w:t xml:space="preserve">Figure </w:t>
+      </w:r>
+      <w:fldSimple w:instr=" SEQ Figure \* ARABIC ">
+        <w:r>
+          <w:rPr>
+            <w:noProof/>
+          </w:rPr>
+          <w:t>8</w:t>
+        </w:r>
+      </w:fldSimple>
+      <w:r>
+        <w:t>: Bode plot generated in LTspice.</w:t>
       </w:r>
     </w:p>
     <w:sectPr>

</xml_diff>